<commit_message>
Part 2 is done. Revision needed.
</commit_message>
<xml_diff>
--- a/Lab03_a Description.docx
+++ b/Lab03_a Description.docx
@@ -404,7 +404,6 @@
         </w:rPr>
         <w:t xml:space="preserve"> </w:t>
       </w:r>
-      <w:bookmarkStart w:id="0" w:name="_GoBack"/>
       <w:r>
         <w:rPr>
           <w:rFonts w:ascii="Segoe UI" w:eastAsia="Times New Roman" w:hAnsi="Segoe UI" w:cs="Segoe UI"/>
@@ -500,7 +499,6 @@
         </w:rPr>
         <w:t xml:space="preserve"> sides.</w:t>
       </w:r>
-      <w:bookmarkEnd w:id="0"/>
     </w:p>
     <w:p>
       <w:pPr>
@@ -519,6 +517,7 @@
           <w:rFonts w:ascii="Segoe UI" w:eastAsia="Times New Roman" w:hAnsi="Segoe UI" w:cs="Segoe UI"/>
           <w:b/>
           <w:bCs/>
+          <w:strike/>
           <w:color w:val="212529"/>
           <w:sz w:val="23"/>
           <w:szCs w:val="23"/>
@@ -529,6 +528,7 @@
       <w:r>
         <w:rPr>
           <w:rFonts w:ascii="Segoe UI" w:eastAsia="Times New Roman" w:hAnsi="Segoe UI" w:cs="Segoe UI"/>
+          <w:strike/>
           <w:color w:val="212529"/>
           <w:sz w:val="23"/>
           <w:szCs w:val="23"/>
@@ -540,6 +540,7 @@
       <w:r>
         <w:rPr>
           <w:rFonts w:ascii="Segoe UI" w:eastAsia="Times New Roman" w:hAnsi="Segoe UI" w:cs="Segoe UI"/>
+          <w:strike/>
           <w:color w:val="212529"/>
           <w:sz w:val="23"/>
           <w:szCs w:val="23"/>
@@ -551,6 +552,7 @@
       <w:r>
         <w:rPr>
           <w:rFonts w:ascii="Segoe UI" w:eastAsia="Times New Roman" w:hAnsi="Segoe UI" w:cs="Segoe UI"/>
+          <w:strike/>
           <w:color w:val="212529"/>
           <w:sz w:val="23"/>
           <w:szCs w:val="23"/>
@@ -562,6 +564,7 @@
       <w:r>
         <w:rPr>
           <w:rFonts w:ascii="Segoe UI" w:eastAsia="Times New Roman" w:hAnsi="Segoe UI" w:cs="Segoe UI"/>
+          <w:strike/>
           <w:color w:val="212529"/>
           <w:sz w:val="23"/>
           <w:szCs w:val="23"/>
@@ -573,6 +576,7 @@
       <w:r>
         <w:rPr>
           <w:rFonts w:ascii="Segoe UI" w:eastAsia="Times New Roman" w:hAnsi="Segoe UI" w:cs="Segoe UI"/>
+          <w:strike/>
           <w:color w:val="212529"/>
           <w:sz w:val="23"/>
           <w:szCs w:val="23"/>
@@ -584,6 +588,7 @@
       <w:r>
         <w:rPr>
           <w:rFonts w:ascii="Segoe UI" w:eastAsia="Times New Roman" w:hAnsi="Segoe UI" w:cs="Segoe UI"/>
+          <w:strike/>
           <w:color w:val="212529"/>
           <w:sz w:val="23"/>
           <w:szCs w:val="23"/>
@@ -595,6 +600,7 @@
       <w:r>
         <w:rPr>
           <w:rFonts w:ascii="Segoe UI" w:eastAsia="Times New Roman" w:hAnsi="Segoe UI" w:cs="Segoe UI"/>
+          <w:strike/>
           <w:color w:val="212529"/>
           <w:sz w:val="23"/>
           <w:szCs w:val="23"/>
@@ -606,6 +612,7 @@
       <w:r>
         <w:rPr>
           <w:rFonts w:ascii="Segoe UI" w:eastAsia="Times New Roman" w:hAnsi="Segoe UI" w:cs="Segoe UI"/>
+          <w:strike/>
           <w:color w:val="212529"/>
           <w:sz w:val="23"/>
           <w:szCs w:val="23"/>
@@ -617,6 +624,7 @@
       <w:r>
         <w:rPr>
           <w:rFonts w:ascii="Segoe UI" w:eastAsia="Times New Roman" w:hAnsi="Segoe UI" w:cs="Segoe UI"/>
+          <w:strike/>
           <w:color w:val="212529"/>
           <w:sz w:val="23"/>
           <w:szCs w:val="23"/>
@@ -628,6 +636,7 @@
       <w:r>
         <w:rPr>
           <w:rFonts w:ascii="Segoe UI" w:eastAsia="Times New Roman" w:hAnsi="Segoe UI" w:cs="Segoe UI"/>
+          <w:strike/>
           <w:color w:val="212529"/>
           <w:sz w:val="23"/>
           <w:szCs w:val="23"/>
@@ -639,17 +648,40 @@
       <w:r>
         <w:rPr>
           <w:rFonts w:ascii="Segoe UI" w:eastAsia="Times New Roman" w:hAnsi="Segoe UI" w:cs="Segoe UI"/>
-          <w:color w:val="212529"/>
-          <w:sz w:val="23"/>
-          <w:szCs w:val="23"/>
-          <w:lang w:eastAsia="tr-TR"/>
-        </w:rPr>
-        <w:t xml:space="preserve">(). Write a </w:t>
-      </w:r>
-      <w:proofErr w:type="spellStart"/>
-      <w:r>
-        <w:rPr>
-          <w:rFonts w:ascii="Segoe UI" w:eastAsia="Times New Roman" w:hAnsi="Segoe UI" w:cs="Segoe UI"/>
+          <w:strike/>
+          <w:color w:val="212529"/>
+          <w:sz w:val="23"/>
+          <w:szCs w:val="23"/>
+          <w:lang w:eastAsia="tr-TR"/>
+        </w:rPr>
+        <w:t>().</w:t>
+      </w:r>
+      <w:r>
+        <w:rPr>
+          <w:rFonts w:ascii="Segoe UI" w:eastAsia="Times New Roman" w:hAnsi="Segoe UI" w:cs="Segoe UI"/>
+          <w:color w:val="212529"/>
+          <w:sz w:val="23"/>
+          <w:szCs w:val="23"/>
+          <w:lang w:eastAsia="tr-TR"/>
+        </w:rPr>
+        <w:t xml:space="preserve"> </w:t>
+      </w:r>
+      <w:r>
+        <w:rPr>
+          <w:rFonts w:ascii="Segoe UI" w:eastAsia="Times New Roman" w:hAnsi="Segoe UI" w:cs="Segoe UI"/>
+          <w:strike/>
+          <w:color w:val="212529"/>
+          <w:sz w:val="23"/>
+          <w:szCs w:val="23"/>
+          <w:lang w:eastAsia="tr-TR"/>
+        </w:rPr>
+        <w:t xml:space="preserve">Write a </w:t>
+      </w:r>
+      <w:proofErr w:type="spellStart"/>
+      <w:r>
+        <w:rPr>
+          <w:rFonts w:ascii="Segoe UI" w:eastAsia="Times New Roman" w:hAnsi="Segoe UI" w:cs="Segoe UI"/>
+          <w:strike/>
           <w:color w:val="212529"/>
           <w:sz w:val="23"/>
           <w:szCs w:val="23"/>
@@ -661,6 +693,7 @@
       <w:r>
         <w:rPr>
           <w:rFonts w:ascii="Segoe UI" w:eastAsia="Times New Roman" w:hAnsi="Segoe UI" w:cs="Segoe UI"/>
+          <w:strike/>
           <w:color w:val="212529"/>
           <w:sz w:val="23"/>
           <w:szCs w:val="23"/>
@@ -672,6 +705,7 @@
       <w:r>
         <w:rPr>
           <w:rFonts w:ascii="Segoe UI" w:eastAsia="Times New Roman" w:hAnsi="Segoe UI" w:cs="Segoe UI"/>
+          <w:strike/>
           <w:color w:val="212529"/>
           <w:sz w:val="23"/>
           <w:szCs w:val="23"/>
@@ -683,12 +717,47 @@
       <w:r>
         <w:rPr>
           <w:rFonts w:ascii="Segoe UI" w:eastAsia="Times New Roman" w:hAnsi="Segoe UI" w:cs="Segoe UI"/>
-          <w:color w:val="212529"/>
-          <w:sz w:val="23"/>
-          <w:szCs w:val="23"/>
-          <w:lang w:eastAsia="tr-TR"/>
-        </w:rPr>
-        <w:t xml:space="preserve">), add as many shapes to it as they wish, compute &amp; print out the total surface area of the entire set of shapes, and perimeter, and print out information about all of the shapes in the container by calling the </w:t>
+          <w:strike/>
+          <w:color w:val="212529"/>
+          <w:sz w:val="23"/>
+          <w:szCs w:val="23"/>
+          <w:lang w:eastAsia="tr-TR"/>
+        </w:rPr>
+        <w:t xml:space="preserve">), </w:t>
+      </w:r>
+      <w:r>
+        <w:rPr>
+          <w:rFonts w:ascii="Segoe UI" w:eastAsia="Times New Roman" w:hAnsi="Segoe UI" w:cs="Segoe UI"/>
+          <w:strike/>
+          <w:color w:val="212529"/>
+          <w:sz w:val="23"/>
+          <w:szCs w:val="23"/>
+          <w:lang w:eastAsia="tr-TR"/>
+        </w:rPr>
+        <w:t>add as many shapes to it as they wish</w:t>
+      </w:r>
+      <w:r>
+        <w:rPr>
+          <w:rFonts w:ascii="Segoe UI" w:eastAsia="Times New Roman" w:hAnsi="Segoe UI" w:cs="Segoe UI"/>
+          <w:color w:val="212529"/>
+          <w:sz w:val="23"/>
+          <w:szCs w:val="23"/>
+          <w:lang w:eastAsia="tr-TR"/>
+        </w:rPr>
+        <w:t xml:space="preserve">, </w:t>
+      </w:r>
+      <w:bookmarkStart w:id="0" w:name="_GoBack"/>
+      <w:bookmarkEnd w:id="0"/>
+      <w:r>
+        <w:rPr>
+          <w:rFonts w:ascii="Segoe UI" w:eastAsia="Times New Roman" w:hAnsi="Segoe UI" w:cs="Segoe UI"/>
+          <w:color w:val="212529"/>
+          <w:sz w:val="23"/>
+          <w:szCs w:val="23"/>
+          <w:highlight w:val="yellow"/>
+          <w:lang w:eastAsia="tr-TR"/>
+        </w:rPr>
+        <w:t xml:space="preserve">compute &amp; print out the total surface area of the entire set of shapes, and perimeter, and print out information about all of the shapes in the container by calling the </w:t>
       </w:r>
       <w:proofErr w:type="spellStart"/>
       <w:proofErr w:type="gramStart"/>
@@ -698,6 +767,7 @@
           <w:color w:val="212529"/>
           <w:sz w:val="23"/>
           <w:szCs w:val="23"/>
+          <w:highlight w:val="yellow"/>
           <w:lang w:eastAsia="tr-TR"/>
         </w:rPr>
         <w:t>toString</w:t>
@@ -709,6 +779,7 @@
           <w:color w:val="212529"/>
           <w:sz w:val="23"/>
           <w:szCs w:val="23"/>
+          <w:highlight w:val="yellow"/>
           <w:lang w:eastAsia="tr-TR"/>
         </w:rPr>
         <w:t>(</w:t>
@@ -720,9 +791,20 @@
           <w:color w:val="212529"/>
           <w:sz w:val="23"/>
           <w:szCs w:val="23"/>
-          <w:lang w:eastAsia="tr-TR"/>
-        </w:rPr>
-        <w:t>) method for each shape. Experiment. Try to predict what would happen when you (</w:t>
+          <w:highlight w:val="yellow"/>
+          <w:lang w:eastAsia="tr-TR"/>
+        </w:rPr>
+        <w:t>) method for each shape.</w:t>
+      </w:r>
+      <w:r>
+        <w:rPr>
+          <w:rFonts w:ascii="Segoe UI" w:eastAsia="Times New Roman" w:hAnsi="Segoe UI" w:cs="Segoe UI"/>
+          <w:color w:val="212529"/>
+          <w:sz w:val="23"/>
+          <w:szCs w:val="23"/>
+          <w:lang w:eastAsia="tr-TR"/>
+        </w:rPr>
+        <w:t xml:space="preserve"> Experiment. Try to predict what would happen when you (</w:t>
       </w:r>
       <w:proofErr w:type="spellStart"/>
       <w:r>

</xml_diff>

<commit_message>
Part 3 is done.
</commit_message>
<xml_diff>
--- a/Lab03_a Description.docx
+++ b/Lab03_a Description.docx
@@ -746,8 +746,6 @@
         </w:rPr>
         <w:t xml:space="preserve">, </w:t>
       </w:r>
-      <w:bookmarkStart w:id="0" w:name="_GoBack"/>
-      <w:bookmarkEnd w:id="0"/>
       <w:r>
         <w:rPr>
           <w:rFonts w:ascii="Segoe UI" w:eastAsia="Times New Roman" w:hAnsi="Segoe UI" w:cs="Segoe UI"/>
@@ -883,13 +881,25 @@
           <w:szCs w:val="23"/>
           <w:lang w:eastAsia="tr-TR"/>
         </w:rPr>
-        <w:t xml:space="preserve"> The customer is impressed with your work so far, and so asks you to extend the program. They want Shapes to be locatable (i.e. to have an x, y location, and </w:t>
+        <w:t> </w:t>
+      </w:r>
+      <w:r>
+        <w:rPr>
+          <w:rFonts w:ascii="Segoe UI" w:eastAsia="Times New Roman" w:hAnsi="Segoe UI" w:cs="Segoe UI"/>
+          <w:strike/>
+          <w:color w:val="212529"/>
+          <w:sz w:val="23"/>
+          <w:szCs w:val="23"/>
+          <w:lang w:eastAsia="tr-TR"/>
+        </w:rPr>
+        <w:t xml:space="preserve">The customer is impressed with your work so far, and so asks you to extend the program. They want Shapes to be locatable (i.e. to have an x, y location, and </w:t>
       </w:r>
       <w:proofErr w:type="spellStart"/>
       <w:proofErr w:type="gramStart"/>
       <w:r>
         <w:rPr>
           <w:rFonts w:ascii="Segoe UI" w:eastAsia="Times New Roman" w:hAnsi="Segoe UI" w:cs="Segoe UI"/>
+          <w:strike/>
           <w:color w:val="212529"/>
           <w:sz w:val="23"/>
           <w:szCs w:val="23"/>
@@ -901,6 +911,7 @@
       <w:r>
         <w:rPr>
           <w:rFonts w:ascii="Segoe UI" w:eastAsia="Times New Roman" w:hAnsi="Segoe UI" w:cs="Segoe UI"/>
+          <w:strike/>
           <w:color w:val="212529"/>
           <w:sz w:val="23"/>
           <w:szCs w:val="23"/>
@@ -912,6 +923,7 @@
       <w:r>
         <w:rPr>
           <w:rFonts w:ascii="Segoe UI" w:eastAsia="Times New Roman" w:hAnsi="Segoe UI" w:cs="Segoe UI"/>
+          <w:strike/>
           <w:color w:val="212529"/>
           <w:sz w:val="23"/>
           <w:szCs w:val="23"/>
@@ -923,6 +935,7 @@
       <w:r>
         <w:rPr>
           <w:rFonts w:ascii="Segoe UI" w:eastAsia="Times New Roman" w:hAnsi="Segoe UI" w:cs="Segoe UI"/>
+          <w:strike/>
           <w:color w:val="212529"/>
           <w:sz w:val="23"/>
           <w:szCs w:val="23"/>
@@ -934,6 +947,7 @@
       <w:r>
         <w:rPr>
           <w:rFonts w:ascii="Segoe UI" w:eastAsia="Times New Roman" w:hAnsi="Segoe UI" w:cs="Segoe UI"/>
+          <w:strike/>
           <w:color w:val="212529"/>
           <w:sz w:val="23"/>
           <w:szCs w:val="23"/>
@@ -945,6 +959,7 @@
       <w:r>
         <w:rPr>
           <w:rFonts w:ascii="Segoe UI" w:eastAsia="Times New Roman" w:hAnsi="Segoe UI" w:cs="Segoe UI"/>
+          <w:strike/>
           <w:color w:val="212529"/>
           <w:sz w:val="23"/>
           <w:szCs w:val="23"/>
@@ -956,12 +971,58 @@
       <w:r>
         <w:rPr>
           <w:rFonts w:ascii="Segoe UI" w:eastAsia="Times New Roman" w:hAnsi="Segoe UI" w:cs="Segoe UI"/>
-          <w:color w:val="212529"/>
-          <w:sz w:val="23"/>
-          <w:szCs w:val="23"/>
-          <w:lang w:eastAsia="tr-TR"/>
-        </w:rPr>
-        <w:t>( x, y) methods). As a good designer you decide to first create a Locatable interface with these methods, then have the Shape class implement it. In this way all shapes automatically become locatable.</w:t>
+          <w:strike/>
+          <w:color w:val="212529"/>
+          <w:sz w:val="23"/>
+          <w:szCs w:val="23"/>
+          <w:lang w:eastAsia="tr-TR"/>
+        </w:rPr>
+        <w:t>( x, y) metho</w:t>
+      </w:r>
+      <w:bookmarkStart w:id="0" w:name="_GoBack"/>
+      <w:bookmarkEnd w:id="0"/>
+      <w:r>
+        <w:rPr>
+          <w:rFonts w:ascii="Segoe UI" w:eastAsia="Times New Roman" w:hAnsi="Segoe UI" w:cs="Segoe UI"/>
+          <w:strike/>
+          <w:color w:val="212529"/>
+          <w:sz w:val="23"/>
+          <w:szCs w:val="23"/>
+          <w:lang w:eastAsia="tr-TR"/>
+        </w:rPr>
+        <w:t>ds).</w:t>
+      </w:r>
+      <w:r>
+        <w:rPr>
+          <w:rFonts w:ascii="Segoe UI" w:eastAsia="Times New Roman" w:hAnsi="Segoe UI" w:cs="Segoe UI"/>
+          <w:color w:val="212529"/>
+          <w:sz w:val="23"/>
+          <w:szCs w:val="23"/>
+          <w:lang w:eastAsia="tr-TR"/>
+        </w:rPr>
+        <w:t xml:space="preserve"> </w:t>
+      </w:r>
+      <w:r>
+        <w:rPr>
+          <w:rFonts w:ascii="Segoe UI" w:eastAsia="Times New Roman" w:hAnsi="Segoe UI" w:cs="Segoe UI"/>
+          <w:strike/>
+          <w:color w:val="212529"/>
+          <w:sz w:val="23"/>
+          <w:szCs w:val="23"/>
+          <w:lang w:eastAsia="tr-TR"/>
+        </w:rPr>
+        <w:t>As a good designer you decide to first create a Locatable interface with these methods, then have the Shape class implement it</w:t>
+      </w:r>
+      <w:r>
+        <w:rPr>
+          <w:rFonts w:ascii="Segoe UI" w:eastAsia="Times New Roman" w:hAnsi="Segoe UI" w:cs="Segoe UI"/>
+          <w:strike/>
+          <w:color w:val="212529"/>
+          <w:sz w:val="23"/>
+          <w:szCs w:val="23"/>
+          <w:lang w:eastAsia="tr-TR"/>
+        </w:rPr>
+        <w:t>. In this way all shapes automatically become locatable.</w:t>
       </w:r>
     </w:p>
     <w:p>

</xml_diff>

<commit_message>
Part 4 is done. Comments needed for all classes.
</commit_message>
<xml_diff>
--- a/Lab03_a Description.docx
+++ b/Lab03_a Description.docx
@@ -592,6 +592,7 @@
           <w:color w:val="212529"/>
           <w:sz w:val="23"/>
           <w:szCs w:val="23"/>
+          <w:highlight w:val="yellow"/>
           <w:lang w:eastAsia="tr-TR"/>
         </w:rPr>
         <w:t>getArea</w:t>
@@ -616,6 +617,7 @@
           <w:color w:val="212529"/>
           <w:sz w:val="23"/>
           <w:szCs w:val="23"/>
+          <w:highlight w:val="yellow"/>
           <w:lang w:eastAsia="tr-TR"/>
         </w:rPr>
         <w:t>getPerimeter</w:t>
@@ -749,16 +751,73 @@
       <w:r>
         <w:rPr>
           <w:rFonts w:ascii="Segoe UI" w:eastAsia="Times New Roman" w:hAnsi="Segoe UI" w:cs="Segoe UI"/>
+          <w:strike/>
+          <w:color w:val="212529"/>
+          <w:sz w:val="23"/>
+          <w:szCs w:val="23"/>
+          <w:lang w:eastAsia="tr-TR"/>
+        </w:rPr>
+        <w:t xml:space="preserve">compute &amp; print out the total surface area of the entire set of shapes, and perimeter, and print out information about all of the shapes in the container by calling the </w:t>
+      </w:r>
+      <w:proofErr w:type="spellStart"/>
+      <w:proofErr w:type="gramStart"/>
+      <w:r>
+        <w:rPr>
+          <w:rFonts w:ascii="Segoe UI" w:eastAsia="Times New Roman" w:hAnsi="Segoe UI" w:cs="Segoe UI"/>
+          <w:strike/>
+          <w:color w:val="212529"/>
+          <w:sz w:val="23"/>
+          <w:szCs w:val="23"/>
+          <w:lang w:eastAsia="tr-TR"/>
+        </w:rPr>
+        <w:t>toString</w:t>
+      </w:r>
+      <w:proofErr w:type="spellEnd"/>
+      <w:r>
+        <w:rPr>
+          <w:rFonts w:ascii="Segoe UI" w:eastAsia="Times New Roman" w:hAnsi="Segoe UI" w:cs="Segoe UI"/>
+          <w:strike/>
+          <w:color w:val="212529"/>
+          <w:sz w:val="23"/>
+          <w:szCs w:val="23"/>
+          <w:lang w:eastAsia="tr-TR"/>
+        </w:rPr>
+        <w:t>(</w:t>
+      </w:r>
+      <w:proofErr w:type="gramEnd"/>
+      <w:r>
+        <w:rPr>
+          <w:rFonts w:ascii="Segoe UI" w:eastAsia="Times New Roman" w:hAnsi="Segoe UI" w:cs="Segoe UI"/>
+          <w:strike/>
+          <w:color w:val="212529"/>
+          <w:sz w:val="23"/>
+          <w:szCs w:val="23"/>
+          <w:lang w:eastAsia="tr-TR"/>
+        </w:rPr>
+        <w:t>) method for each shape.</w:t>
+      </w:r>
+      <w:r>
+        <w:rPr>
+          <w:rFonts w:ascii="Segoe UI" w:eastAsia="Times New Roman" w:hAnsi="Segoe UI" w:cs="Segoe UI"/>
+          <w:color w:val="212529"/>
+          <w:sz w:val="23"/>
+          <w:szCs w:val="23"/>
+          <w:lang w:eastAsia="tr-TR"/>
+        </w:rPr>
+        <w:t xml:space="preserve"> </w:t>
+      </w:r>
+      <w:r>
+        <w:rPr>
+          <w:rFonts w:ascii="Segoe UI" w:eastAsia="Times New Roman" w:hAnsi="Segoe UI" w:cs="Segoe UI"/>
           <w:color w:val="212529"/>
           <w:sz w:val="23"/>
           <w:szCs w:val="23"/>
           <w:highlight w:val="yellow"/>
           <w:lang w:eastAsia="tr-TR"/>
         </w:rPr>
-        <w:t xml:space="preserve">compute &amp; print out the total surface area of the entire set of shapes, and perimeter, and print out information about all of the shapes in the container by calling the </w:t>
-      </w:r>
-      <w:proofErr w:type="spellStart"/>
-      <w:proofErr w:type="gramStart"/>
+        <w:t>Experiment. Try to predict what would happen when you (</w:t>
+      </w:r>
+      <w:proofErr w:type="spellStart"/>
       <w:r>
         <w:rPr>
           <w:rFonts w:ascii="Segoe UI" w:eastAsia="Times New Roman" w:hAnsi="Segoe UI" w:cs="Segoe UI"/>
@@ -768,7 +827,7 @@
           <w:highlight w:val="yellow"/>
           <w:lang w:eastAsia="tr-TR"/>
         </w:rPr>
-        <w:t>toString</w:t>
+        <w:t>i</w:t>
       </w:r>
       <w:proofErr w:type="spellEnd"/>
       <w:r>
@@ -780,9 +839,9 @@
           <w:highlight w:val="yellow"/>
           <w:lang w:eastAsia="tr-TR"/>
         </w:rPr>
-        <w:t>(</w:t>
-      </w:r>
-      <w:proofErr w:type="gramEnd"/>
+        <w:t xml:space="preserve">) comment out the </w:t>
+      </w:r>
+      <w:proofErr w:type="spellStart"/>
       <w:r>
         <w:rPr>
           <w:rFonts w:ascii="Segoe UI" w:eastAsia="Times New Roman" w:hAnsi="Segoe UI" w:cs="Segoe UI"/>
@@ -792,49 +851,6 @@
           <w:highlight w:val="yellow"/>
           <w:lang w:eastAsia="tr-TR"/>
         </w:rPr>
-        <w:t>) method for each shape.</w:t>
-      </w:r>
-      <w:r>
-        <w:rPr>
-          <w:rFonts w:ascii="Segoe UI" w:eastAsia="Times New Roman" w:hAnsi="Segoe UI" w:cs="Segoe UI"/>
-          <w:color w:val="212529"/>
-          <w:sz w:val="23"/>
-          <w:szCs w:val="23"/>
-          <w:lang w:eastAsia="tr-TR"/>
-        </w:rPr>
-        <w:t xml:space="preserve"> Experiment. Try to predict what would happen when you (</w:t>
-      </w:r>
-      <w:proofErr w:type="spellStart"/>
-      <w:r>
-        <w:rPr>
-          <w:rFonts w:ascii="Segoe UI" w:eastAsia="Times New Roman" w:hAnsi="Segoe UI" w:cs="Segoe UI"/>
-          <w:color w:val="212529"/>
-          <w:sz w:val="23"/>
-          <w:szCs w:val="23"/>
-          <w:lang w:eastAsia="tr-TR"/>
-        </w:rPr>
-        <w:t>i</w:t>
-      </w:r>
-      <w:proofErr w:type="spellEnd"/>
-      <w:r>
-        <w:rPr>
-          <w:rFonts w:ascii="Segoe UI" w:eastAsia="Times New Roman" w:hAnsi="Segoe UI" w:cs="Segoe UI"/>
-          <w:color w:val="212529"/>
-          <w:sz w:val="23"/>
-          <w:szCs w:val="23"/>
-          <w:lang w:eastAsia="tr-TR"/>
-        </w:rPr>
-        <w:t xml:space="preserve">) comment out the </w:t>
-      </w:r>
-      <w:proofErr w:type="spellStart"/>
-      <w:r>
-        <w:rPr>
-          <w:rFonts w:ascii="Segoe UI" w:eastAsia="Times New Roman" w:hAnsi="Segoe UI" w:cs="Segoe UI"/>
-          <w:color w:val="212529"/>
-          <w:sz w:val="23"/>
-          <w:szCs w:val="23"/>
-          <w:lang w:eastAsia="tr-TR"/>
-        </w:rPr>
         <w:t>getArea</w:t>
       </w:r>
       <w:proofErr w:type="spellEnd"/>
@@ -844,10 +860,13 @@
           <w:color w:val="212529"/>
           <w:sz w:val="23"/>
           <w:szCs w:val="23"/>
+          <w:highlight w:val="yellow"/>
           <w:lang w:eastAsia="tr-TR"/>
         </w:rPr>
         <w:t>() method of the Circle class, and (ii) also make the Circle class abstract, before finally (iii) creating an instance of the (now abstract) Circle class to add to the shapes collection. Test your predictions.</w:t>
       </w:r>
+      <w:bookmarkStart w:id="0" w:name="_GoBack"/>
+      <w:bookmarkEnd w:id="0"/>
     </w:p>
     <w:p>
       <w:pPr>
@@ -977,20 +996,7 @@
           <w:szCs w:val="23"/>
           <w:lang w:eastAsia="tr-TR"/>
         </w:rPr>
-        <w:t>( x, y) metho</w:t>
-      </w:r>
-      <w:bookmarkStart w:id="0" w:name="_GoBack"/>
-      <w:bookmarkEnd w:id="0"/>
-      <w:r>
-        <w:rPr>
-          <w:rFonts w:ascii="Segoe UI" w:eastAsia="Times New Roman" w:hAnsi="Segoe UI" w:cs="Segoe UI"/>
-          <w:strike/>
-          <w:color w:val="212529"/>
-          <w:sz w:val="23"/>
-          <w:szCs w:val="23"/>
-          <w:lang w:eastAsia="tr-TR"/>
-        </w:rPr>
-        <w:t>ds).</w:t>
+        <w:t>( x, y) methods).</w:t>
       </w:r>
       <w:r>
         <w:rPr>
@@ -1031,6 +1037,7 @@
         <w:spacing w:after="100" w:afterAutospacing="1" w:line="240" w:lineRule="auto"/>
         <w:rPr>
           <w:rFonts w:ascii="Segoe UI" w:eastAsia="Times New Roman" w:hAnsi="Segoe UI" w:cs="Segoe UI"/>
+          <w:strike/>
           <w:color w:val="212529"/>
           <w:sz w:val="23"/>
           <w:szCs w:val="23"/>
@@ -1047,11 +1054,25 @@
           <w:szCs w:val="23"/>
           <w:lang w:eastAsia="tr-TR"/>
         </w:rPr>
-        <w:t>(4)</w:t>
-      </w:r>
-      <w:r>
-        <w:rPr>
-          <w:rFonts w:ascii="Segoe UI" w:eastAsia="Times New Roman" w:hAnsi="Segoe UI" w:cs="Segoe UI"/>
+        <w:t>(4</w:t>
+      </w:r>
+      <w:r>
+        <w:rPr>
+          <w:rFonts w:ascii="Segoe UI" w:eastAsia="Times New Roman" w:hAnsi="Segoe UI" w:cs="Segoe UI"/>
+          <w:b/>
+          <w:bCs/>
+          <w:strike/>
+          <w:color w:val="212529"/>
+          <w:sz w:val="23"/>
+          <w:szCs w:val="23"/>
+          <w:lang w:eastAsia="tr-TR"/>
+        </w:rPr>
+        <w:t>)</w:t>
+      </w:r>
+      <w:r>
+        <w:rPr>
+          <w:rFonts w:ascii="Segoe UI" w:eastAsia="Times New Roman" w:hAnsi="Segoe UI" w:cs="Segoe UI"/>
+          <w:strike/>
           <w:color w:val="212529"/>
           <w:sz w:val="23"/>
           <w:szCs w:val="23"/>
@@ -1063,6 +1084,7 @@
       <w:r>
         <w:rPr>
           <w:rFonts w:ascii="Segoe UI" w:eastAsia="Times New Roman" w:hAnsi="Segoe UI" w:cs="Segoe UI"/>
+          <w:strike/>
           <w:color w:val="212529"/>
           <w:sz w:val="23"/>
           <w:szCs w:val="23"/>
@@ -1074,6 +1096,7 @@
       <w:r>
         <w:rPr>
           <w:rFonts w:ascii="Segoe UI" w:eastAsia="Times New Roman" w:hAnsi="Segoe UI" w:cs="Segoe UI"/>
+          <w:strike/>
           <w:color w:val="212529"/>
           <w:sz w:val="23"/>
           <w:szCs w:val="23"/>
@@ -1086,6 +1109,7 @@
       <w:r>
         <w:rPr>
           <w:rFonts w:ascii="Segoe UI" w:eastAsia="Times New Roman" w:hAnsi="Segoe UI" w:cs="Segoe UI"/>
+          <w:strike/>
           <w:color w:val="212529"/>
           <w:sz w:val="23"/>
           <w:szCs w:val="23"/>
@@ -1097,6 +1121,7 @@
       <w:r>
         <w:rPr>
           <w:rFonts w:ascii="Segoe UI" w:eastAsia="Times New Roman" w:hAnsi="Segoe UI" w:cs="Segoe UI"/>
+          <w:strike/>
           <w:color w:val="212529"/>
           <w:sz w:val="23"/>
           <w:szCs w:val="23"/>
@@ -1108,6 +1133,7 @@
       <w:r>
         <w:rPr>
           <w:rFonts w:ascii="Segoe UI" w:eastAsia="Times New Roman" w:hAnsi="Segoe UI" w:cs="Segoe UI"/>
+          <w:strike/>
           <w:color w:val="212529"/>
           <w:sz w:val="23"/>
           <w:szCs w:val="23"/>
@@ -1119,9 +1145,11 @@
       <w:r>
         <w:rPr>
           <w:rFonts w:ascii="Segoe UI" w:eastAsia="Times New Roman" w:hAnsi="Segoe UI" w:cs="Segoe UI"/>
-          <w:color w:val="212529"/>
-          <w:sz w:val="23"/>
-          <w:szCs w:val="23"/>
+          <w:strike/>
+          <w:color w:val="212529"/>
+          <w:sz w:val="23"/>
+          <w:szCs w:val="23"/>
+          <w:highlight w:val="yellow"/>
           <w:lang w:eastAsia="tr-TR"/>
         </w:rPr>
         <w:t>setSelected</w:t>
@@ -1130,9 +1158,11 @@
       <w:r>
         <w:rPr>
           <w:rFonts w:ascii="Segoe UI" w:eastAsia="Times New Roman" w:hAnsi="Segoe UI" w:cs="Segoe UI"/>
-          <w:color w:val="212529"/>
-          <w:sz w:val="23"/>
-          <w:szCs w:val="23"/>
+          <w:strike/>
+          <w:color w:val="212529"/>
+          <w:sz w:val="23"/>
+          <w:szCs w:val="23"/>
+          <w:highlight w:val="yellow"/>
           <w:lang w:eastAsia="tr-TR"/>
         </w:rPr>
         <w:t xml:space="preserve">( </w:t>
@@ -1141,9 +1171,11 @@
       <w:r>
         <w:rPr>
           <w:rFonts w:ascii="Segoe UI" w:eastAsia="Times New Roman" w:hAnsi="Segoe UI" w:cs="Segoe UI"/>
-          <w:color w:val="212529"/>
-          <w:sz w:val="23"/>
-          <w:szCs w:val="23"/>
+          <w:strike/>
+          <w:color w:val="212529"/>
+          <w:sz w:val="23"/>
+          <w:szCs w:val="23"/>
+          <w:highlight w:val="yellow"/>
           <w:lang w:eastAsia="tr-TR"/>
         </w:rPr>
         <w:t>boolean</w:t>
@@ -1152,17 +1184,54 @@
       <w:r>
         <w:rPr>
           <w:rFonts w:ascii="Segoe UI" w:eastAsia="Times New Roman" w:hAnsi="Segoe UI" w:cs="Segoe UI"/>
-          <w:color w:val="212529"/>
-          <w:sz w:val="23"/>
-          <w:szCs w:val="23"/>
-          <w:lang w:eastAsia="tr-TR"/>
-        </w:rPr>
-        <w:t xml:space="preserve">) and Shape contains( </w:t>
-      </w:r>
-      <w:proofErr w:type="spellStart"/>
-      <w:r>
-        <w:rPr>
-          <w:rFonts w:ascii="Segoe UI" w:eastAsia="Times New Roman" w:hAnsi="Segoe UI" w:cs="Segoe UI"/>
+          <w:strike/>
+          <w:color w:val="212529"/>
+          <w:sz w:val="23"/>
+          <w:szCs w:val="23"/>
+          <w:highlight w:val="yellow"/>
+          <w:lang w:eastAsia="tr-TR"/>
+        </w:rPr>
+        <w:t>)</w:t>
+      </w:r>
+      <w:r>
+        <w:rPr>
+          <w:rFonts w:ascii="Segoe UI" w:eastAsia="Times New Roman" w:hAnsi="Segoe UI" w:cs="Segoe UI"/>
+          <w:strike/>
+          <w:color w:val="212529"/>
+          <w:sz w:val="23"/>
+          <w:szCs w:val="23"/>
+          <w:lang w:eastAsia="tr-TR"/>
+        </w:rPr>
+        <w:t xml:space="preserve"> and Shape </w:t>
+      </w:r>
+      <w:r>
+        <w:rPr>
+          <w:rFonts w:ascii="Segoe UI" w:eastAsia="Times New Roman" w:hAnsi="Segoe UI" w:cs="Segoe UI"/>
+          <w:strike/>
+          <w:color w:val="212529"/>
+          <w:sz w:val="23"/>
+          <w:szCs w:val="23"/>
+          <w:highlight w:val="yellow"/>
+          <w:lang w:eastAsia="tr-TR"/>
+        </w:rPr>
+        <w:t>contains</w:t>
+      </w:r>
+      <w:r>
+        <w:rPr>
+          <w:rFonts w:ascii="Segoe UI" w:eastAsia="Times New Roman" w:hAnsi="Segoe UI" w:cs="Segoe UI"/>
+          <w:strike/>
+          <w:color w:val="212529"/>
+          <w:sz w:val="23"/>
+          <w:szCs w:val="23"/>
+          <w:lang w:eastAsia="tr-TR"/>
+        </w:rPr>
+        <w:t xml:space="preserve">( </w:t>
+      </w:r>
+      <w:proofErr w:type="spellStart"/>
+      <w:r>
+        <w:rPr>
+          <w:rFonts w:ascii="Segoe UI" w:eastAsia="Times New Roman" w:hAnsi="Segoe UI" w:cs="Segoe UI"/>
+          <w:strike/>
           <w:color w:val="212529"/>
           <w:sz w:val="23"/>
           <w:szCs w:val="23"/>
@@ -1174,6 +1243,7 @@
       <w:r>
         <w:rPr>
           <w:rFonts w:ascii="Segoe UI" w:eastAsia="Times New Roman" w:hAnsi="Segoe UI" w:cs="Segoe UI"/>
+          <w:strike/>
           <w:color w:val="212529"/>
           <w:sz w:val="23"/>
           <w:szCs w:val="23"/>
@@ -1185,6 +1255,7 @@
       <w:r>
         <w:rPr>
           <w:rFonts w:ascii="Segoe UI" w:eastAsia="Times New Roman" w:hAnsi="Segoe UI" w:cs="Segoe UI"/>
+          <w:strike/>
           <w:color w:val="212529"/>
           <w:sz w:val="23"/>
           <w:szCs w:val="23"/>
@@ -1196,18 +1267,52 @@
       <w:r>
         <w:rPr>
           <w:rFonts w:ascii="Segoe UI" w:eastAsia="Times New Roman" w:hAnsi="Segoe UI" w:cs="Segoe UI"/>
-          <w:color w:val="212529"/>
-          <w:sz w:val="23"/>
-          <w:szCs w:val="23"/>
-          <w:lang w:eastAsia="tr-TR"/>
-        </w:rPr>
-        <w:t xml:space="preserve"> y). Create a Selectable interface with these methods, then have the Shape class implement it. Change the </w:t>
+          <w:strike/>
+          <w:color w:val="212529"/>
+          <w:sz w:val="23"/>
+          <w:szCs w:val="23"/>
+          <w:lang w:eastAsia="tr-TR"/>
+        </w:rPr>
+        <w:t xml:space="preserve"> y</w:t>
+      </w:r>
+      <w:r>
+        <w:rPr>
+          <w:rFonts w:ascii="Segoe UI" w:eastAsia="Times New Roman" w:hAnsi="Segoe UI" w:cs="Segoe UI"/>
+          <w:strike/>
+          <w:color w:val="212529"/>
+          <w:sz w:val="23"/>
+          <w:szCs w:val="23"/>
+          <w:lang w:eastAsia="tr-TR"/>
+        </w:rPr>
+        <w:t>). Create a Selectable interface with these methods, then have the Shape class implement it.</w:t>
+      </w:r>
+      <w:r>
+        <w:rPr>
+          <w:rFonts w:ascii="Segoe UI" w:eastAsia="Times New Roman" w:hAnsi="Segoe UI" w:cs="Segoe UI"/>
+          <w:color w:val="212529"/>
+          <w:sz w:val="23"/>
+          <w:szCs w:val="23"/>
+          <w:lang w:eastAsia="tr-TR"/>
+        </w:rPr>
+        <w:t xml:space="preserve"> </w:t>
+      </w:r>
+      <w:r>
+        <w:rPr>
+          <w:rFonts w:ascii="Segoe UI" w:eastAsia="Times New Roman" w:hAnsi="Segoe UI" w:cs="Segoe UI"/>
+          <w:strike/>
+          <w:color w:val="212529"/>
+          <w:sz w:val="23"/>
+          <w:szCs w:val="23"/>
+          <w:lang w:eastAsia="tr-TR"/>
+        </w:rPr>
+        <w:t xml:space="preserve">Change the </w:t>
       </w:r>
       <w:proofErr w:type="spellStart"/>
       <w:proofErr w:type="gramStart"/>
       <w:r>
         <w:rPr>
           <w:rFonts w:ascii="Segoe UI" w:eastAsia="Times New Roman" w:hAnsi="Segoe UI" w:cs="Segoe UI"/>
+          <w:strike/>
           <w:color w:val="212529"/>
           <w:sz w:val="23"/>
           <w:szCs w:val="23"/>
@@ -1219,6 +1324,7 @@
       <w:r>
         <w:rPr>
           <w:rFonts w:ascii="Segoe UI" w:eastAsia="Times New Roman" w:hAnsi="Segoe UI" w:cs="Segoe UI"/>
+          <w:strike/>
           <w:color w:val="212529"/>
           <w:sz w:val="23"/>
           <w:szCs w:val="23"/>
@@ -1230,17 +1336,40 @@
       <w:r>
         <w:rPr>
           <w:rFonts w:ascii="Segoe UI" w:eastAsia="Times New Roman" w:hAnsi="Segoe UI" w:cs="Segoe UI"/>
-          <w:color w:val="212529"/>
-          <w:sz w:val="23"/>
-          <w:szCs w:val="23"/>
-          <w:lang w:eastAsia="tr-TR"/>
-        </w:rPr>
-        <w:t xml:space="preserve">) method of shape class so it shows whether the shape is selected or not. Add another option to your </w:t>
-      </w:r>
-      <w:proofErr w:type="spellStart"/>
-      <w:r>
-        <w:rPr>
-          <w:rFonts w:ascii="Segoe UI" w:eastAsia="Times New Roman" w:hAnsi="Segoe UI" w:cs="Segoe UI"/>
+          <w:strike/>
+          <w:color w:val="212529"/>
+          <w:sz w:val="23"/>
+          <w:szCs w:val="23"/>
+          <w:lang w:eastAsia="tr-TR"/>
+        </w:rPr>
+        <w:t>) method of shape class so it shows whether the shape is selected or not.</w:t>
+      </w:r>
+      <w:r>
+        <w:rPr>
+          <w:rFonts w:ascii="Segoe UI" w:eastAsia="Times New Roman" w:hAnsi="Segoe UI" w:cs="Segoe UI"/>
+          <w:color w:val="212529"/>
+          <w:sz w:val="23"/>
+          <w:szCs w:val="23"/>
+          <w:lang w:eastAsia="tr-TR"/>
+        </w:rPr>
+        <w:t xml:space="preserve"> </w:t>
+      </w:r>
+      <w:r>
+        <w:rPr>
+          <w:rFonts w:ascii="Segoe UI" w:eastAsia="Times New Roman" w:hAnsi="Segoe UI" w:cs="Segoe UI"/>
+          <w:strike/>
+          <w:color w:val="212529"/>
+          <w:sz w:val="23"/>
+          <w:szCs w:val="23"/>
+          <w:lang w:eastAsia="tr-TR"/>
+        </w:rPr>
+        <w:t xml:space="preserve">Add another option to your </w:t>
+      </w:r>
+      <w:proofErr w:type="spellStart"/>
+      <w:r>
+        <w:rPr>
+          <w:rFonts w:ascii="Segoe UI" w:eastAsia="Times New Roman" w:hAnsi="Segoe UI" w:cs="Segoe UI"/>
+          <w:strike/>
           <w:color w:val="212529"/>
           <w:sz w:val="23"/>
           <w:szCs w:val="23"/>
@@ -1252,28 +1381,45 @@
       <w:r>
         <w:rPr>
           <w:rFonts w:ascii="Segoe UI" w:eastAsia="Times New Roman" w:hAnsi="Segoe UI" w:cs="Segoe UI"/>
-          <w:color w:val="212529"/>
-          <w:sz w:val="23"/>
-          <w:szCs w:val="23"/>
-          <w:lang w:eastAsia="tr-TR"/>
-        </w:rPr>
-        <w:t xml:space="preserve"> menu that allows the user to find the first Shape that contains a given x, y point and toggle its selected state. Provide another menu option that removes all selected shapes from the set of shapes. Good design </w:t>
-      </w:r>
-      <w:r>
-        <w:rPr>
-          <w:rFonts w:ascii="Segoe UI" w:eastAsia="Times New Roman" w:hAnsi="Segoe UI" w:cs="Segoe UI"/>
+          <w:strike/>
+          <w:color w:val="212529"/>
+          <w:sz w:val="23"/>
+          <w:szCs w:val="23"/>
+          <w:lang w:eastAsia="tr-TR"/>
+        </w:rPr>
+        <w:t xml:space="preserve"> menu that allows the user to find the first Shape that contains a given x, y point and toggle its selected state. Provide another menu option that removes all selected shapes from the set of shapes. </w:t>
+      </w:r>
+    </w:p>
+    <w:p>
+      <w:pPr>
+        <w:shd w:val="clear" w:color="auto" w:fill="FFFFFF"/>
+        <w:spacing w:after="100" w:afterAutospacing="1" w:line="240" w:lineRule="auto"/>
+        <w:rPr>
+          <w:rFonts w:ascii="Segoe UI" w:eastAsia="Times New Roman" w:hAnsi="Segoe UI" w:cs="Segoe UI"/>
+          <w:strike/>
+          <w:color w:val="212529"/>
+          <w:sz w:val="23"/>
+          <w:szCs w:val="23"/>
+          <w:lang w:eastAsia="tr-TR"/>
+        </w:rPr>
+      </w:pPr>
+      <w:r>
+        <w:rPr>
+          <w:rFonts w:ascii="Segoe UI" w:eastAsia="Times New Roman" w:hAnsi="Segoe UI" w:cs="Segoe UI"/>
+          <w:strike/>
           <w:color w:val="212529"/>
           <w:sz w:val="23"/>
           <w:szCs w:val="23"/>
           <w:lang w:eastAsia="tr-TR"/>
         </w:rPr>
         <w:lastRenderedPageBreak/>
-        <w:t xml:space="preserve">practice suggests you should ask the </w:t>
-      </w:r>
-      <w:proofErr w:type="spellStart"/>
-      <w:r>
-        <w:rPr>
-          <w:rFonts w:ascii="Segoe UI" w:eastAsia="Times New Roman" w:hAnsi="Segoe UI" w:cs="Segoe UI"/>
+        <w:t xml:space="preserve">Good design practice suggests you should ask the </w:t>
+      </w:r>
+      <w:proofErr w:type="spellStart"/>
+      <w:r>
+        <w:rPr>
+          <w:rFonts w:ascii="Segoe UI" w:eastAsia="Times New Roman" w:hAnsi="Segoe UI" w:cs="Segoe UI"/>
+          <w:strike/>
           <w:color w:val="212529"/>
           <w:sz w:val="23"/>
           <w:szCs w:val="23"/>
@@ -1285,6 +1431,7 @@
       <w:r>
         <w:rPr>
           <w:rFonts w:ascii="Segoe UI" w:eastAsia="Times New Roman" w:hAnsi="Segoe UI" w:cs="Segoe UI"/>
+          <w:strike/>
           <w:color w:val="212529"/>
           <w:sz w:val="23"/>
           <w:szCs w:val="23"/>
@@ -1296,6 +1443,7 @@
       <w:r>
         <w:rPr>
           <w:rFonts w:ascii="Segoe UI" w:eastAsia="Times New Roman" w:hAnsi="Segoe UI" w:cs="Segoe UI"/>
+          <w:strike/>
           <w:color w:val="212529"/>
           <w:sz w:val="23"/>
           <w:szCs w:val="23"/>
@@ -1307,6 +1455,7 @@
       <w:r>
         <w:rPr>
           <w:rFonts w:ascii="Segoe UI" w:eastAsia="Times New Roman" w:hAnsi="Segoe UI" w:cs="Segoe UI"/>
+          <w:strike/>
           <w:color w:val="212529"/>
           <w:sz w:val="23"/>
           <w:szCs w:val="23"/>
@@ -1318,6 +1467,7 @@
       <w:r>
         <w:rPr>
           <w:rFonts w:ascii="Segoe UI" w:eastAsia="Times New Roman" w:hAnsi="Segoe UI" w:cs="Segoe UI"/>
+          <w:strike/>
           <w:color w:val="212529"/>
           <w:sz w:val="23"/>
           <w:szCs w:val="23"/>
@@ -1329,6 +1479,7 @@
       <w:r>
         <w:rPr>
           <w:rFonts w:ascii="Segoe UI" w:eastAsia="Times New Roman" w:hAnsi="Segoe UI" w:cs="Segoe UI"/>
+          <w:strike/>
           <w:color w:val="212529"/>
           <w:sz w:val="23"/>
           <w:szCs w:val="23"/>

</xml_diff>